<commit_message>
feat: First draft of Technical Safety Concept
</commit_message>
<xml_diff>
--- a/Files/03 Functional Safety Concept.docx
+++ b/Files/03 Functional Safety Concept.docx
@@ -557,6 +557,7 @@
         </w:rPr>
       </w:pPr>
       <w:bookmarkStart w:id="9" w:name="_Toc495524352"/>
+      <w:bookmarkStart w:id="10" w:name="_Hlk495526453"/>
       <w:r>
         <w:lastRenderedPageBreak/>
         <w:t>Table of Contents</w:t>
@@ -966,8 +967,6 @@
               <w:fldChar w:fldCharType="end"/>
             </w:r>
           </w:hyperlink>
-          <w:bookmarkStart w:id="10" w:name="_GoBack"/>
-          <w:bookmarkEnd w:id="10"/>
         </w:p>
         <w:p>
           <w:pPr>
@@ -1556,22 +1555,6 @@
           <w:color w:val="B7B7B7"/>
         </w:rPr>
       </w:pPr>
-    </w:p>
-    <w:p>
-      <w:pPr>
-        <w:rPr>
-          <w:b/>
-          <w:color w:val="B7B7B7"/>
-        </w:rPr>
-      </w:pPr>
-    </w:p>
-    <w:p>
-      <w:pPr>
-        <w:rPr>
-          <w:b/>
-          <w:color w:val="B7B7B7"/>
-        </w:rPr>
-      </w:pPr>
       <w:r>
         <w:br w:type="page"/>
       </w:r>
@@ -1583,13 +1566,11 @@
       </w:pPr>
       <w:bookmarkStart w:id="11" w:name="_fulgh8sf1ocg" w:colFirst="0" w:colLast="0"/>
       <w:bookmarkStart w:id="12" w:name="_Toc495524353"/>
+      <w:bookmarkEnd w:id="10"/>
       <w:bookmarkEnd w:id="11"/>
       <w:r>
         <w:lastRenderedPageBreak/>
-        <w:t>Purp</w:t>
-      </w:r>
-      <w:r>
-        <w:t>ose of the Functional Safety Concept</w:t>
+        <w:t>Purpose of the Functional Safety Concept</w:t>
       </w:r>
       <w:bookmarkEnd w:id="12"/>
     </w:p>
@@ -1600,8 +1581,12 @@
       </w:pPr>
       <w:r>
         <w:tab/>
+      </w:r>
+      <w:bookmarkStart w:id="13" w:name="_Hlk495526971"/>
+      <w:r>
         <w:t>The purpose of the functional safety concept is to avoid accidents by reducing risks to acceptable levels.</w:t>
       </w:r>
+      <w:bookmarkEnd w:id="13"/>
     </w:p>
     <w:p>
       <w:pPr>
@@ -1610,8 +1595,8 @@
           <w:szCs w:val="40"/>
         </w:rPr>
       </w:pPr>
-      <w:bookmarkStart w:id="13" w:name="_757cx6xm46zb" w:colFirst="0" w:colLast="0"/>
-      <w:bookmarkEnd w:id="13"/>
+      <w:bookmarkStart w:id="14" w:name="_757cx6xm46zb" w:colFirst="0" w:colLast="0"/>
+      <w:bookmarkEnd w:id="14"/>
       <w:r>
         <w:br w:type="page"/>
       </w:r>
@@ -1621,12 +1606,12 @@
         <w:pStyle w:val="Heading1"/>
         <w:contextualSpacing w:val="0"/>
       </w:pPr>
-      <w:bookmarkStart w:id="14" w:name="_Toc495524354"/>
+      <w:bookmarkStart w:id="15" w:name="_Toc495524354"/>
       <w:r>
         <w:lastRenderedPageBreak/>
         <w:t>Inputs to the Functional Safety Concept</w:t>
       </w:r>
-      <w:bookmarkEnd w:id="14"/>
+      <w:bookmarkEnd w:id="15"/>
     </w:p>
     <w:p/>
     <w:p>
@@ -1634,13 +1619,13 @@
         <w:pStyle w:val="Heading2"/>
         <w:contextualSpacing w:val="0"/>
       </w:pPr>
-      <w:bookmarkStart w:id="15" w:name="_pi1c1upmo8jt" w:colFirst="0" w:colLast="0"/>
-      <w:bookmarkStart w:id="16" w:name="_Toc495524355"/>
-      <w:bookmarkEnd w:id="15"/>
+      <w:bookmarkStart w:id="16" w:name="_pi1c1upmo8jt" w:colFirst="0" w:colLast="0"/>
+      <w:bookmarkStart w:id="17" w:name="_Toc495524355"/>
+      <w:bookmarkEnd w:id="16"/>
       <w:r>
         <w:t>Safety goals from the Hazard Analysis and Risk Assessment</w:t>
       </w:r>
-      <w:bookmarkEnd w:id="16"/>
+      <w:bookmarkEnd w:id="17"/>
     </w:p>
     <w:p/>
     <w:tbl>
@@ -1863,16 +1848,16 @@
           <w:color w:val="auto"/>
         </w:rPr>
       </w:pPr>
-      <w:bookmarkStart w:id="17" w:name="_s0p6ihti6jgk" w:colFirst="0" w:colLast="0"/>
-      <w:bookmarkStart w:id="18" w:name="_Toc495524356"/>
-      <w:bookmarkEnd w:id="17"/>
+      <w:bookmarkStart w:id="18" w:name="_s0p6ihti6jgk" w:colFirst="0" w:colLast="0"/>
+      <w:bookmarkStart w:id="19" w:name="_Toc495524356"/>
+      <w:bookmarkEnd w:id="18"/>
       <w:r>
         <w:rPr>
           <w:color w:val="auto"/>
         </w:rPr>
         <w:t>Preliminary Architecture</w:t>
       </w:r>
-      <w:bookmarkEnd w:id="18"/>
+      <w:bookmarkEnd w:id="19"/>
     </w:p>
     <w:p>
       <w:r>
@@ -1955,14 +1940,27 @@
       <w:r>
         <w:t xml:space="preserve">Figure </w:t>
       </w:r>
-      <w:fldSimple w:instr=" SEQ Figure \* ARABIC ">
-        <w:r>
-          <w:rPr>
-            <w:noProof/>
-          </w:rPr>
-          <w:t>1</w:t>
-        </w:r>
-      </w:fldSimple>
+      <w:r>
+        <w:fldChar w:fldCharType="begin"/>
+      </w:r>
+      <w:r>
+        <w:instrText xml:space="preserve"> SEQ Figure \* ARABIC </w:instrText>
+      </w:r>
+      <w:r>
+        <w:fldChar w:fldCharType="separate"/>
+      </w:r>
+      <w:r>
+        <w:rPr>
+          <w:noProof/>
+        </w:rPr>
+        <w:t>1</w:t>
+      </w:r>
+      <w:r>
+        <w:rPr>
+          <w:noProof/>
+        </w:rPr>
+        <w:fldChar w:fldCharType="end"/>
+      </w:r>
       <w:r>
         <w:t xml:space="preserve"> - Lane Assistance System Architecture</w:t>
       </w:r>
@@ -1976,9 +1974,9 @@
           <w:color w:val="auto"/>
         </w:rPr>
       </w:pPr>
-      <w:bookmarkStart w:id="19" w:name="_cqb49updinx4" w:colFirst="0" w:colLast="0"/>
-      <w:bookmarkStart w:id="20" w:name="_Toc495524357"/>
-      <w:bookmarkEnd w:id="19"/>
+      <w:bookmarkStart w:id="20" w:name="_cqb49updinx4" w:colFirst="0" w:colLast="0"/>
+      <w:bookmarkStart w:id="21" w:name="_Toc495524357"/>
+      <w:bookmarkEnd w:id="20"/>
       <w:r>
         <w:rPr>
           <w:color w:val="auto"/>
@@ -1986,7 +1984,7 @@
         <w:lastRenderedPageBreak/>
         <w:t>Description of architecture elements</w:t>
       </w:r>
-      <w:bookmarkEnd w:id="20"/>
+      <w:bookmarkEnd w:id="21"/>
     </w:p>
     <w:tbl>
       <w:tblPr>
@@ -2031,13 +2029,7 @@
               <w:rPr>
                 <w:b/>
               </w:rPr>
-              <w:t>E</w:t>
-            </w:r>
-            <w:r>
-              <w:rPr>
-                <w:b/>
-              </w:rPr>
-              <w:t>lement</w:t>
+              <w:t>Element</w:t>
             </w:r>
           </w:p>
         </w:tc>
@@ -2106,8 +2098,13 @@
               <w:spacing w:line="240" w:lineRule="auto"/>
             </w:pPr>
             <w:r>
-              <w:t>A sensor positioned in the front of the car which will capture images and send to the system.</w:t>
-            </w:r>
+              <w:t>A sensor positioned in the front of the car which will captu</w:t>
+            </w:r>
+            <w:r>
+              <w:t>re images and sends to the Camera Sensor ECU.</w:t>
+            </w:r>
+            <w:bookmarkStart w:id="22" w:name="_GoBack"/>
+            <w:bookmarkEnd w:id="22"/>
           </w:p>
         </w:tc>
       </w:tr>
@@ -2372,8 +2369,8 @@
           <w:szCs w:val="40"/>
         </w:rPr>
       </w:pPr>
-      <w:bookmarkStart w:id="21" w:name="_v8l7qfui8b16" w:colFirst="0" w:colLast="0"/>
-      <w:bookmarkEnd w:id="21"/>
+      <w:bookmarkStart w:id="23" w:name="_v8l7qfui8b16" w:colFirst="0" w:colLast="0"/>
+      <w:bookmarkEnd w:id="23"/>
       <w:r>
         <w:br w:type="page"/>
       </w:r>
@@ -2383,12 +2380,12 @@
         <w:pStyle w:val="Heading1"/>
         <w:contextualSpacing w:val="0"/>
       </w:pPr>
-      <w:bookmarkStart w:id="22" w:name="_Toc495524358"/>
+      <w:bookmarkStart w:id="24" w:name="_Toc495524358"/>
       <w:r>
         <w:lastRenderedPageBreak/>
         <w:t>Functional Safety Concept</w:t>
       </w:r>
-      <w:bookmarkEnd w:id="22"/>
+      <w:bookmarkEnd w:id="24"/>
     </w:p>
     <w:p>
       <w:r>
@@ -2452,13 +2449,13 @@
         <w:pStyle w:val="Heading2"/>
         <w:contextualSpacing w:val="0"/>
       </w:pPr>
-      <w:bookmarkStart w:id="23" w:name="_mtn6qbhgsr36" w:colFirst="0" w:colLast="0"/>
-      <w:bookmarkStart w:id="24" w:name="_Toc495524359"/>
-      <w:bookmarkEnd w:id="23"/>
+      <w:bookmarkStart w:id="25" w:name="_mtn6qbhgsr36" w:colFirst="0" w:colLast="0"/>
+      <w:bookmarkStart w:id="26" w:name="_Toc495524359"/>
+      <w:bookmarkEnd w:id="25"/>
       <w:r>
         <w:t>Functional Safety Analysis</w:t>
       </w:r>
-      <w:bookmarkEnd w:id="24"/>
+      <w:bookmarkEnd w:id="26"/>
     </w:p>
     <w:tbl>
       <w:tblPr>
@@ -2505,13 +2502,7 @@
               <w:rPr>
                 <w:b/>
               </w:rPr>
-              <w:t>M</w:t>
-            </w:r>
-            <w:r>
-              <w:rPr>
-                <w:b/>
-              </w:rPr>
-              <w:t>alfunction ID</w:t>
+              <w:t>Malfunction ID</w:t>
             </w:r>
           </w:p>
         </w:tc>
@@ -2810,15 +2801,7 @@
               <w:spacing w:line="240" w:lineRule="auto"/>
             </w:pPr>
             <w:r>
-              <w:t xml:space="preserve">Lane Keeping Assistance (LKA) function shall apply the steering torque when active </w:t>
-            </w:r>
-            <w:proofErr w:type="gramStart"/>
-            <w:r>
-              <w:t>in order to</w:t>
-            </w:r>
-            <w:proofErr w:type="gramEnd"/>
-            <w:r>
-              <w:t xml:space="preserve"> stay in ego lane</w:t>
+              <w:t>Lane Keeping Assistance (LKA) function shall apply the steering torque when active in order to stay in ego lane</w:t>
             </w:r>
           </w:p>
         </w:tc>
@@ -2878,20 +2861,17 @@
         <w:pStyle w:val="Heading2"/>
         <w:contextualSpacing w:val="0"/>
       </w:pPr>
-      <w:bookmarkStart w:id="25" w:name="_frlc9y84ede8" w:colFirst="0" w:colLast="0"/>
-      <w:bookmarkStart w:id="26" w:name="_Toc495524360"/>
-      <w:bookmarkEnd w:id="25"/>
+      <w:bookmarkStart w:id="27" w:name="_frlc9y84ede8" w:colFirst="0" w:colLast="0"/>
+      <w:bookmarkStart w:id="28" w:name="_Toc495524360"/>
+      <w:bookmarkEnd w:id="27"/>
       <w:r>
         <w:t>Functional Safety Requirements</w:t>
       </w:r>
-      <w:bookmarkEnd w:id="26"/>
+      <w:bookmarkEnd w:id="28"/>
     </w:p>
     <w:p>
       <w:r>
-        <w:t>L</w:t>
-      </w:r>
-      <w:r>
-        <w:t>ane Departure Warning (LDW) Requirements:</w:t>
+        <w:t>Lane Departure Warning (LDW) Requirements:</w:t>
       </w:r>
     </w:p>
     <w:tbl>
@@ -3737,13 +3717,7 @@
               <w:rPr>
                 <w:lang w:val="en-US"/>
               </w:rPr>
-              <w:t>Frequency</w:t>
-            </w:r>
-            <w:r>
-              <w:rPr>
-                <w:lang w:val="en-US"/>
-              </w:rPr>
-              <w:t xml:space="preserve"> and assure that the LDW function is turned off and indicated by a lighted icon and/or sound to the driver.</w:t>
+              <w:t>Frequency and assure that the LDW function is turned off and indicated by a lighted icon and/or sound to the driver.</w:t>
             </w:r>
           </w:p>
         </w:tc>
@@ -4058,13 +4032,7 @@
               <w:rPr>
                 <w:lang w:val="en-US"/>
               </w:rPr>
-              <w:t>is applied for a maximum of Max_Duration</w:t>
-            </w:r>
-            <w:r>
-              <w:rPr>
-                <w:lang w:val="en-US"/>
-              </w:rPr>
-              <w:t>.</w:t>
+              <w:t>is applied for a maximum of Max_Duration.</w:t>
             </w:r>
           </w:p>
         </w:tc>
@@ -4124,10 +4092,7 @@
               <w:spacing w:line="240" w:lineRule="auto"/>
             </w:pPr>
             <w:r>
-              <w:t>LKA</w:t>
-            </w:r>
-            <w:r>
-              <w:t xml:space="preserve"> is turned off with a lighted icon on the car display and/or sound warning to the driver.</w:t>
+              <w:t>LKA is turned off with a lighted icon on the car display and/or sound warning to the driver.</w:t>
             </w:r>
           </w:p>
         </w:tc>
@@ -4337,120 +4302,60 @@
               <w:widowControl w:val="0"/>
             </w:pPr>
             <w:r>
-              <w:t xml:space="preserve">Test the </w:t>
-            </w:r>
-            <w:r>
-              <w:t>LKA</w:t>
-            </w:r>
-            <w:r>
-              <w:t xml:space="preserve"> </w:t>
-            </w:r>
-            <w:r>
-              <w:t>for a time</w:t>
-            </w:r>
-            <w:r>
-              <w:t xml:space="preserve"> above </w:t>
+              <w:t xml:space="preserve">Test the LKA for a time above </w:t>
             </w:r>
             <w:r>
               <w:rPr>
                 <w:lang w:val="en-US"/>
               </w:rPr>
-              <w:t>Max_Duration</w:t>
-            </w:r>
-            <w:r>
+              <w:t>Max_Duration and assure that the LKA function is turned off and indicated by a lighted icon and/or sound to the driver.</w:t>
+            </w:r>
+          </w:p>
+        </w:tc>
+        <w:tc>
+          <w:tcPr>
+            <w:tcW w:w="4005" w:type="dxa"/>
+            <w:tcMar>
+              <w:top w:w="100" w:type="dxa"/>
+              <w:left w:w="100" w:type="dxa"/>
+              <w:bottom w:w="100" w:type="dxa"/>
+              <w:right w:w="100" w:type="dxa"/>
+            </w:tcMar>
+          </w:tcPr>
+          <w:p>
+            <w:pPr>
+              <w:widowControl w:val="0"/>
+              <w:spacing w:line="240" w:lineRule="auto"/>
               <w:rPr>
                 <w:lang w:val="en-US"/>
               </w:rPr>
-              <w:t xml:space="preserve"> and assure that the </w:t>
+            </w:pPr>
+            <w:r>
+              <w:t xml:space="preserve">Verify the LKA function with duration less than </w:t>
             </w:r>
             <w:r>
               <w:rPr>
                 <w:lang w:val="en-US"/>
               </w:rPr>
-              <w:t>LKA</w:t>
+              <w:t>Max_</w:t>
             </w:r>
             <w:r>
               <w:rPr>
                 <w:lang w:val="en-US"/>
               </w:rPr>
-              <w:t xml:space="preserve"> function is turned off and indicated by a lighted icon and/or sound to the driver.</w:t>
-            </w:r>
-          </w:p>
-        </w:tc>
-        <w:tc>
-          <w:tcPr>
-            <w:tcW w:w="4005" w:type="dxa"/>
-            <w:tcMar>
-              <w:top w:w="100" w:type="dxa"/>
-              <w:left w:w="100" w:type="dxa"/>
-              <w:bottom w:w="100" w:type="dxa"/>
-              <w:right w:w="100" w:type="dxa"/>
-            </w:tcMar>
-          </w:tcPr>
-          <w:p>
-            <w:pPr>
-              <w:widowControl w:val="0"/>
-              <w:spacing w:line="240" w:lineRule="auto"/>
+              <w:t>Duration.</w:t>
+            </w:r>
+          </w:p>
+          <w:p>
+            <w:pPr>
+              <w:widowControl w:val="0"/>
+              <w:spacing w:line="240" w:lineRule="auto"/>
+            </w:pPr>
+            <w:r>
               <w:rPr>
                 <w:lang w:val="en-US"/>
               </w:rPr>
-            </w:pPr>
-            <w:r>
-              <w:t xml:space="preserve">Verify the </w:t>
-            </w:r>
-            <w:r>
-              <w:t>LKA</w:t>
-            </w:r>
-            <w:r>
-              <w:t xml:space="preserve"> function with </w:t>
-            </w:r>
-            <w:r>
-              <w:t>duration</w:t>
-            </w:r>
-            <w:r>
-              <w:t xml:space="preserve"> less than </w:t>
-            </w:r>
-            <w:r>
-              <w:rPr>
-                <w:lang w:val="en-US"/>
-              </w:rPr>
-              <w:t>Max_</w:t>
-            </w:r>
-            <w:r>
-              <w:rPr>
-                <w:lang w:val="en-US"/>
-              </w:rPr>
-              <w:t>Duration</w:t>
-            </w:r>
-            <w:r>
-              <w:rPr>
-                <w:lang w:val="en-US"/>
-              </w:rPr>
-              <w:t>.</w:t>
-            </w:r>
-          </w:p>
-          <w:p>
-            <w:pPr>
-              <w:widowControl w:val="0"/>
-              <w:spacing w:line="240" w:lineRule="auto"/>
-            </w:pPr>
-            <w:r>
-              <w:rPr>
-                <w:lang w:val="en-US"/>
-              </w:rPr>
-              <w:t xml:space="preserve">Verify the </w:t>
-            </w:r>
-            <w:r>
-              <w:rPr>
-                <w:lang w:val="en-US"/>
-              </w:rPr>
-              <w:t>LKA</w:t>
-            </w:r>
-            <w:r>
-              <w:rPr>
-                <w:lang w:val="en-US"/>
-              </w:rPr>
-              <w:t xml:space="preserve"> function turn off and the driver is alerted by a lighted icon and/or sound.</w:t>
+              <w:t>Verify the LKA function turn off and the driver is alerted by a lighted icon and/or sound.</w:t>
             </w:r>
           </w:p>
         </w:tc>
@@ -4462,18 +4367,19 @@
         <w:pStyle w:val="Heading2"/>
         <w:contextualSpacing w:val="0"/>
       </w:pPr>
-      <w:bookmarkStart w:id="27" w:name="_74udkdvf7nod" w:colFirst="0" w:colLast="0"/>
-      <w:bookmarkStart w:id="28" w:name="_Toc495524361"/>
-      <w:bookmarkEnd w:id="27"/>
+      <w:bookmarkStart w:id="29" w:name="_74udkdvf7nod" w:colFirst="0" w:colLast="0"/>
+      <w:bookmarkStart w:id="30" w:name="_Toc495524361"/>
+      <w:bookmarkEnd w:id="29"/>
       <w:r>
         <w:t>Refinement of the System Architecture</w:t>
       </w:r>
-      <w:bookmarkEnd w:id="28"/>
+      <w:bookmarkEnd w:id="30"/>
     </w:p>
     <w:p>
       <w:r>
         <w:tab/>
       </w:r>
+      <w:bookmarkStart w:id="31" w:name="_Hlk495527120"/>
       <w:r>
         <w:rPr>
           <w:i/>
@@ -4483,6 +4389,7 @@
       <w:r>
         <w:t xml:space="preserve"> presents a refined system architecture including all the ASIL labels of each subsystem of the systems used.</w:t>
       </w:r>
+      <w:bookmarkEnd w:id="31"/>
     </w:p>
     <w:p/>
     <w:p>
@@ -4550,14 +4457,27 @@
       <w:r>
         <w:t xml:space="preserve">Figure </w:t>
       </w:r>
-      <w:fldSimple w:instr=" SEQ Figure \* ARABIC ">
-        <w:r>
-          <w:rPr>
-            <w:noProof/>
-          </w:rPr>
-          <w:t>2</w:t>
-        </w:r>
-      </w:fldSimple>
+      <w:r>
+        <w:fldChar w:fldCharType="begin"/>
+      </w:r>
+      <w:r>
+        <w:instrText xml:space="preserve"> SEQ Figure \* ARABIC </w:instrText>
+      </w:r>
+      <w:r>
+        <w:fldChar w:fldCharType="separate"/>
+      </w:r>
+      <w:r>
+        <w:rPr>
+          <w:noProof/>
+        </w:rPr>
+        <w:t>2</w:t>
+      </w:r>
+      <w:r>
+        <w:rPr>
+          <w:noProof/>
+        </w:rPr>
+        <w:fldChar w:fldCharType="end"/>
+      </w:r>
       <w:r>
         <w:t xml:space="preserve"> - Refined System Archi</w:t>
       </w:r>
@@ -4571,16 +4491,13 @@
         <w:pStyle w:val="Heading2"/>
         <w:contextualSpacing w:val="0"/>
       </w:pPr>
-      <w:bookmarkStart w:id="29" w:name="_g2lqf7kmbspk" w:colFirst="0" w:colLast="0"/>
-      <w:bookmarkStart w:id="30" w:name="_Toc495524362"/>
-      <w:bookmarkEnd w:id="29"/>
+      <w:bookmarkStart w:id="32" w:name="_g2lqf7kmbspk" w:colFirst="0" w:colLast="0"/>
+      <w:bookmarkStart w:id="33" w:name="_Toc495524362"/>
+      <w:bookmarkEnd w:id="32"/>
       <w:r>
-        <w:t>Allocation of Functional Safety Requirement</w:t>
+        <w:t>Allocation of Functional Safety Requirements to Architecture Elements</w:t>
       </w:r>
-      <w:r>
-        <w:t>s to Architecture Elements</w:t>
-      </w:r>
-      <w:bookmarkEnd w:id="30"/>
+      <w:bookmarkEnd w:id="33"/>
     </w:p>
     <w:tbl>
       <w:tblPr>
@@ -4628,13 +4545,7 @@
               <w:rPr>
                 <w:b/>
               </w:rPr>
-              <w:t>I</w:t>
-            </w:r>
-            <w:r>
-              <w:rPr>
-                <w:b/>
-              </w:rPr>
-              <w:t>D</w:t>
+              <w:t>ID</w:t>
             </w:r>
           </w:p>
         </w:tc>
@@ -4688,13 +4599,7 @@
               <w:rPr>
                 <w:b/>
               </w:rPr>
-              <w:t>Electronic Pow</w:t>
-            </w:r>
-            <w:r>
-              <w:rPr>
-                <w:b/>
-              </w:rPr>
-              <w:t>er Steering ECU</w:t>
+              <w:t>Electronic Power Steering ECU</w:t>
             </w:r>
           </w:p>
         </w:tc>
@@ -5266,13 +5171,13 @@
         <w:pStyle w:val="Heading2"/>
         <w:contextualSpacing w:val="0"/>
       </w:pPr>
-      <w:bookmarkStart w:id="31" w:name="_4w6r8buy4lrp" w:colFirst="0" w:colLast="0"/>
-      <w:bookmarkStart w:id="32" w:name="_Toc495524363"/>
-      <w:bookmarkEnd w:id="31"/>
+      <w:bookmarkStart w:id="34" w:name="_4w6r8buy4lrp" w:colFirst="0" w:colLast="0"/>
+      <w:bookmarkStart w:id="35" w:name="_Toc495524363"/>
+      <w:bookmarkEnd w:id="34"/>
       <w:r>
         <w:t>Warning and Degradation Concept</w:t>
       </w:r>
-      <w:bookmarkEnd w:id="32"/>
+      <w:bookmarkEnd w:id="35"/>
     </w:p>
     <w:tbl>
       <w:tblPr>
@@ -5320,13 +5225,7 @@
               <w:rPr>
                 <w:b/>
               </w:rPr>
-              <w:t>I</w:t>
-            </w:r>
-            <w:r>
-              <w:rPr>
-                <w:b/>
-              </w:rPr>
-              <w:t>D</w:t>
+              <w:t>ID</w:t>
             </w:r>
           </w:p>
         </w:tc>
@@ -5565,10 +5464,7 @@
               <w:spacing w:line="240" w:lineRule="auto"/>
             </w:pPr>
             <w:r>
-              <w:t>L</w:t>
-            </w:r>
-            <w:r>
-              <w:t>ighted icon on the car display and/or sound warning to the driver.</w:t>
+              <w:t>Lighted icon on the car display and/or sound warning to the driver.</w:t>
             </w:r>
           </w:p>
         </w:tc>
@@ -5610,10 +5506,7 @@
               <w:spacing w:line="240" w:lineRule="auto"/>
             </w:pPr>
             <w:r>
-              <w:t>LKA</w:t>
-            </w:r>
-            <w:r>
-              <w:t xml:space="preserve"> is turned off with a lighted icon on the car display and/or sound warning to the driver.</w:t>
+              <w:t>LKA is turned off with a lighted icon on the car display and/or sound warning to the driver.</w:t>
             </w:r>
           </w:p>
         </w:tc>
@@ -5675,10 +5568,7 @@
               <w:spacing w:line="240" w:lineRule="auto"/>
             </w:pPr>
             <w:r>
-              <w:t>L</w:t>
-            </w:r>
-            <w:r>
-              <w:t>ighted icon on the car display and/or sound warning to the driver.</w:t>
+              <w:t>Lighted icon on the car display and/or sound warning to the driver.</w:t>
             </w:r>
           </w:p>
         </w:tc>

</xml_diff>